<commit_message>
Updated Specifications with use cases
</commit_message>
<xml_diff>
--- a/projectDocumentation/Specifications.docx
+++ b/projectDocumentation/Specifications.docx
@@ -1135,20 +1135,18 @@
           <w:sz w:val="40"/>
         </w:rPr>
       </w:pPr>
-      <w:bookmarkStart w:id="0" w:name="_GoBack"/>
-      <w:bookmarkEnd w:id="0"/>
     </w:p>
     <w:p>
       <w:pPr>
         <w:pStyle w:val="Heading1"/>
         <w:pageBreakBefore/>
       </w:pPr>
-      <w:bookmarkStart w:id="1" w:name="_Toc444297472"/>
+      <w:bookmarkStart w:id="0" w:name="_Toc444297472"/>
       <w:r>
         <w:lastRenderedPageBreak/>
         <w:t>Modification History</w:t>
       </w:r>
-      <w:bookmarkEnd w:id="1"/>
+      <w:bookmarkEnd w:id="0"/>
     </w:p>
     <w:p>
       <w:pPr>
@@ -1297,12 +1295,12 @@
         <w:pStyle w:val="Heading1"/>
         <w:pageBreakBefore/>
       </w:pPr>
-      <w:bookmarkStart w:id="2" w:name="_Toc444297473"/>
+      <w:bookmarkStart w:id="1" w:name="_Toc444297473"/>
       <w:r>
         <w:lastRenderedPageBreak/>
         <w:t>Major Milestones</w:t>
       </w:r>
-      <w:bookmarkEnd w:id="2"/>
+      <w:bookmarkEnd w:id="1"/>
     </w:p>
     <w:p/>
     <w:tbl>
@@ -1647,14 +1645,36 @@
       <w:r>
         <w:br w:type="page"/>
       </w:r>
-      <w:bookmarkStart w:id="3" w:name="_Toc444297474"/>
+      <w:bookmarkStart w:id="2" w:name="_Toc444297474"/>
       <w:r>
         <w:lastRenderedPageBreak/>
         <w:t>Abstract</w:t>
       </w:r>
-      <w:bookmarkEnd w:id="3"/>
-    </w:p>
-    <w:p/>
+      <w:bookmarkEnd w:id="2"/>
+    </w:p>
+    <w:p>
+      <w:r>
+        <w:t xml:space="preserve">Tic-Tac-Toe is a two-player game, played on a 3x3 </w:t>
+      </w:r>
+      <w:r>
+        <w:t>grid</w:t>
+      </w:r>
+      <w:r>
+        <w:t>, where the winner is the first player to connect three in a row.  Despite its simplicity, it is a good exercise for improve reasoning skills.   Due to this, it is considered a good game for children to help them improve their acumen.  The game was originally played on paper, and was one of the first games played on a computer.  The purpose of this project is to develop a new version of the game</w:t>
+      </w:r>
+      <w:r>
+        <w:t xml:space="preserve"> utilizing a 6x6 </w:t>
+      </w:r>
+      <w:r>
+        <w:t>grid</w:t>
+      </w:r>
+      <w:r>
+        <w:t xml:space="preserve"> and in which t</w:t>
+      </w:r>
+      <w:r>
+        <w:t>he winner is the player with the most 4 in a row squares once the entire board is filled.</w:t>
+      </w:r>
+    </w:p>
     <w:p>
       <w:pPr>
         <w:pStyle w:val="Heading1"/>
@@ -1662,12 +1682,12 @@
       <w:r>
         <w:br w:type="page"/>
       </w:r>
-      <w:bookmarkStart w:id="4" w:name="_Toc444297475"/>
+      <w:bookmarkStart w:id="3" w:name="_Toc444297475"/>
       <w:r>
         <w:lastRenderedPageBreak/>
         <w:t>Document References</w:t>
       </w:r>
-      <w:bookmarkEnd w:id="4"/>
+      <w:bookmarkEnd w:id="3"/>
     </w:p>
     <w:tbl>
       <w:tblPr>
@@ -1925,12 +1945,12 @@
         <w:pStyle w:val="Heading1"/>
         <w:pageBreakBefore/>
       </w:pPr>
-      <w:bookmarkStart w:id="5" w:name="_Toc444297476"/>
+      <w:bookmarkStart w:id="4" w:name="_Toc444297476"/>
       <w:r>
         <w:lastRenderedPageBreak/>
         <w:t>Glossary</w:t>
       </w:r>
-      <w:bookmarkEnd w:id="5"/>
+      <w:bookmarkEnd w:id="4"/>
     </w:p>
     <w:p/>
     <w:tbl>
@@ -2702,12 +2722,12 @@
       <w:r>
         <w:br w:type="page"/>
       </w:r>
-      <w:bookmarkStart w:id="6" w:name="_Toc444297477"/>
+      <w:bookmarkStart w:id="5" w:name="_Toc444297477"/>
       <w:r>
         <w:lastRenderedPageBreak/>
         <w:t>Class Diagram</w:t>
       </w:r>
-      <w:bookmarkEnd w:id="6"/>
+      <w:bookmarkEnd w:id="5"/>
     </w:p>
     <w:p>
       <w:pPr>
@@ -2726,6 +2746,7 @@
       <w:r>
         <w:rPr>
           <w:noProof/>
+          <w:lang w:eastAsia="en-US"/>
         </w:rPr>
         <w:drawing>
           <wp:inline distT="0" distB="0" distL="114300" distR="114300" wp14:anchorId="4D731A2E" wp14:editId="53C02F33">
@@ -2773,87 +2794,540 @@
           <w:numId w:val="0"/>
         </w:numPr>
       </w:pPr>
-      <w:bookmarkStart w:id="7" w:name="_Toc444297478"/>
+      <w:bookmarkStart w:id="6" w:name="_Toc444297478"/>
       <w:r>
         <w:lastRenderedPageBreak/>
         <w:t>Use Case Sequence Diagram</w:t>
       </w:r>
+      <w:bookmarkEnd w:id="6"/>
+    </w:p>
+    <w:p/>
+    <w:p>
+      <w:pPr>
+        <w:pStyle w:val="Heading2"/>
+      </w:pPr>
+      <w:bookmarkStart w:id="7" w:name="_Toc444297479"/>
+      <w:r>
+        <w:t>Use case 1</w:t>
+      </w:r>
       <w:bookmarkEnd w:id="7"/>
     </w:p>
+    <w:p>
+      <w:pPr>
+        <w:pStyle w:val="Heading3"/>
+      </w:pPr>
+      <w:bookmarkStart w:id="8" w:name="_Toc444297480"/>
+      <w:r>
+        <w:t>General Description</w:t>
+      </w:r>
+      <w:bookmarkEnd w:id="8"/>
+    </w:p>
+    <w:p>
+      <w:pPr>
+        <w:ind w:left="720" w:firstLine="720"/>
+      </w:pPr>
+      <w:r>
+        <w:t>Register - Register a new user</w:t>
+      </w:r>
+    </w:p>
+    <w:p>
+      <w:pPr>
+        <w:pStyle w:val="Heading3"/>
+      </w:pPr>
+      <w:bookmarkStart w:id="9" w:name="_Toc444297481"/>
+      <w:r>
+        <w:t>Sequence Diagram</w:t>
+      </w:r>
+      <w:bookmarkEnd w:id="9"/>
+    </w:p>
     <w:p/>
     <w:p>
       <w:pPr>
         <w:pStyle w:val="Heading2"/>
       </w:pPr>
-      <w:bookmarkStart w:id="8" w:name="_Toc444297479"/>
-      <w:r>
+      <w:bookmarkStart w:id="10" w:name="_Toc444297482"/>
+      <w:r>
+        <w:t>Use case 2</w:t>
+      </w:r>
+      <w:bookmarkEnd w:id="10"/>
+    </w:p>
+    <w:p>
+      <w:pPr>
+        <w:pStyle w:val="Heading3"/>
+      </w:pPr>
+      <w:bookmarkStart w:id="11" w:name="_Toc444297483"/>
+      <w:r>
+        <w:t>General Description</w:t>
+      </w:r>
+      <w:bookmarkEnd w:id="11"/>
+    </w:p>
+    <w:p>
+      <w:pPr>
+        <w:ind w:left="1440"/>
+      </w:pPr>
+      <w:r>
+        <w:t>Login - Log in as existing user</w:t>
+      </w:r>
+    </w:p>
+    <w:p>
+      <w:pPr>
+        <w:pStyle w:val="Heading3"/>
+      </w:pPr>
+      <w:bookmarkStart w:id="12" w:name="_Toc444297484"/>
+      <w:r>
+        <w:t>Sequence Diagram</w:t>
+      </w:r>
+      <w:bookmarkEnd w:id="12"/>
+    </w:p>
+    <w:p/>
+    <w:p>
+      <w:pPr>
+        <w:pStyle w:val="Heading2"/>
+      </w:pPr>
+      <w:r>
+        <w:t xml:space="preserve">Use case </w:t>
+      </w:r>
+      <w:r>
+        <w:t>3</w:t>
+      </w:r>
+    </w:p>
+    <w:p>
+      <w:pPr>
+        <w:pStyle w:val="Heading3"/>
+      </w:pPr>
+      <w:r>
+        <w:t>General Description</w:t>
+      </w:r>
+    </w:p>
+    <w:p>
+      <w:pPr>
+        <w:ind w:left="1440"/>
+      </w:pPr>
+      <w:r>
+        <w:t>Play as guest - Play a game without logging in.  Does not track statistics.</w:t>
+      </w:r>
+    </w:p>
+    <w:p>
+      <w:pPr>
+        <w:pStyle w:val="Heading3"/>
+      </w:pPr>
+      <w:r>
+        <w:t>Sequence Diagram</w:t>
+      </w:r>
+    </w:p>
+    <w:p/>
+    <w:p>
+      <w:pPr>
+        <w:pStyle w:val="Heading2"/>
+      </w:pPr>
+      <w:r>
+        <w:t xml:space="preserve">Use case </w:t>
+      </w:r>
+      <w:r>
+        <w:t>4</w:t>
+      </w:r>
+    </w:p>
+    <w:p>
+      <w:pPr>
+        <w:pStyle w:val="Heading3"/>
+      </w:pPr>
+      <w:r>
+        <w:t>General Description</w:t>
+      </w:r>
+    </w:p>
+    <w:p>
+      <w:pPr>
+        <w:ind w:left="1440"/>
+      </w:pPr>
+      <w:r>
+        <w:t>Forgot password - Option to reset password.</w:t>
+      </w:r>
+    </w:p>
+    <w:p>
+      <w:pPr>
+        <w:pStyle w:val="Heading3"/>
+      </w:pPr>
+      <w:r>
+        <w:t>Sequence Diagram</w:t>
+      </w:r>
+    </w:p>
+    <w:p/>
+    <w:p>
+      <w:r>
+        <w:t xml:space="preserve">           </w:t>
+      </w:r>
+    </w:p>
+    <w:p>
+      <w:pPr>
+        <w:pStyle w:val="Heading2"/>
+      </w:pPr>
+      <w:r>
+        <w:t xml:space="preserve">Use case </w:t>
+      </w:r>
+      <w:r>
+        <w:t>5</w:t>
+      </w:r>
+    </w:p>
+    <w:p>
+      <w:pPr>
+        <w:pStyle w:val="Heading3"/>
+      </w:pPr>
+      <w:r>
+        <w:t>General Description</w:t>
+      </w:r>
+    </w:p>
+    <w:p>
+      <w:pPr>
+        <w:ind w:left="1440"/>
+      </w:pPr>
+      <w:r>
+        <w:t>View Statistics - View Wins/Loss record.</w:t>
+      </w:r>
+    </w:p>
+    <w:p>
+      <w:pPr>
+        <w:pStyle w:val="Heading3"/>
+      </w:pPr>
+      <w:r>
+        <w:t>Sequence Diagram</w:t>
+      </w:r>
+    </w:p>
+    <w:p/>
+    <w:p>
+      <w:pPr>
+        <w:pStyle w:val="Heading2"/>
+      </w:pPr>
+      <w:r>
+        <w:lastRenderedPageBreak/>
+        <w:t xml:space="preserve">Use case </w:t>
+      </w:r>
+      <w:r>
+        <w:t>6</w:t>
+      </w:r>
+    </w:p>
+    <w:p>
+      <w:pPr>
+        <w:pStyle w:val="Heading3"/>
+      </w:pPr>
+      <w:r>
+        <w:t>General Description</w:t>
+      </w:r>
+    </w:p>
+    <w:p>
+      <w:pPr>
+        <w:ind w:left="1440"/>
+      </w:pPr>
+      <w:r>
+        <w:t>Clear history - Clear wins/Loss.  Displays mocking notification of your abject failure.</w:t>
+      </w:r>
+    </w:p>
+    <w:p>
+      <w:pPr>
+        <w:pStyle w:val="Heading3"/>
+      </w:pPr>
+      <w:r>
+        <w:t>Sequence Diagram</w:t>
+      </w:r>
+    </w:p>
+    <w:p/>
+    <w:p>
+      <w:r>
+        <w:t xml:space="preserve">           </w:t>
+      </w:r>
+    </w:p>
+    <w:p>
+      <w:pPr>
+        <w:pStyle w:val="Heading2"/>
+      </w:pPr>
+      <w:r>
+        <w:t xml:space="preserve">Use case </w:t>
+      </w:r>
+      <w:r>
+        <w:t>7</w:t>
+      </w:r>
+    </w:p>
+    <w:p>
+      <w:pPr>
+        <w:pStyle w:val="Heading3"/>
+      </w:pPr>
+      <w:r>
+        <w:t>General Description</w:t>
+      </w:r>
+    </w:p>
+    <w:p>
+      <w:pPr>
+        <w:ind w:left="1440"/>
+      </w:pPr>
+      <w:r>
+        <w:t xml:space="preserve">Select game mode - Choose between </w:t>
+      </w:r>
+      <w:proofErr w:type="spellStart"/>
+      <w:r>
+        <w:t>PvP</w:t>
+      </w:r>
+      <w:proofErr w:type="spellEnd"/>
+      <w:r>
+        <w:t xml:space="preserve"> </w:t>
+      </w:r>
+      <w:proofErr w:type="gramStart"/>
+      <w:r>
+        <w:t>or</w:t>
+      </w:r>
+      <w:proofErr w:type="gramEnd"/>
+      <w:r>
+        <w:t xml:space="preserve"> </w:t>
+      </w:r>
+      <w:proofErr w:type="spellStart"/>
+      <w:r>
+        <w:t>PvA</w:t>
+      </w:r>
+      <w:proofErr w:type="spellEnd"/>
+      <w:r>
+        <w:t>.</w:t>
+      </w:r>
+    </w:p>
+    <w:p>
+      <w:pPr>
+        <w:pStyle w:val="Heading3"/>
+      </w:pPr>
+      <w:r>
+        <w:t>Sequence Diagram</w:t>
+      </w:r>
+    </w:p>
+    <w:p/>
+    <w:p>
+      <w:pPr>
+        <w:pStyle w:val="Heading2"/>
+      </w:pPr>
+      <w:r>
+        <w:t xml:space="preserve">Use case </w:t>
+      </w:r>
+      <w:r>
+        <w:t>8</w:t>
+      </w:r>
+    </w:p>
+    <w:p>
+      <w:pPr>
+        <w:pStyle w:val="Heading3"/>
+      </w:pPr>
+      <w:r>
+        <w:t>General Description</w:t>
+      </w:r>
+    </w:p>
+    <w:p>
+      <w:pPr>
+        <w:ind w:left="1440"/>
+      </w:pPr>
+      <w:r>
+        <w:t xml:space="preserve">Select difficulty - Choose difficulty of AI: Easy, Medium, </w:t>
+      </w:r>
+      <w:proofErr w:type="gramStart"/>
+      <w:r>
+        <w:t>Hard</w:t>
+      </w:r>
+      <w:proofErr w:type="gramEnd"/>
+      <w:r>
+        <w:t>.</w:t>
+      </w:r>
+    </w:p>
+    <w:p>
+      <w:pPr>
+        <w:pStyle w:val="Heading3"/>
+      </w:pPr>
+      <w:r>
+        <w:t>Sequence Diagram</w:t>
+      </w:r>
+    </w:p>
+    <w:p/>
+    <w:p>
+      <w:pPr>
+        <w:pStyle w:val="Heading2"/>
+      </w:pPr>
+      <w:r>
+        <w:t>Use</w:t>
+      </w:r>
+      <w:r>
+        <w:t xml:space="preserve"> case 9</w:t>
+      </w:r>
+    </w:p>
+    <w:p>
+      <w:pPr>
+        <w:pStyle w:val="Heading3"/>
+      </w:pPr>
+      <w:r>
+        <w:t>General Description</w:t>
+      </w:r>
+    </w:p>
+    <w:p>
+      <w:pPr>
+        <w:ind w:left="1440"/>
+      </w:pPr>
+      <w:r>
+        <w:t>Select color - Choose colors for stones used.</w:t>
+      </w:r>
+    </w:p>
+    <w:p>
+      <w:pPr>
+        <w:pStyle w:val="Heading3"/>
+      </w:pPr>
+      <w:r>
+        <w:t>Sequence Diagram</w:t>
+      </w:r>
+    </w:p>
+    <w:p/>
+    <w:p>
+      <w:pPr>
+        <w:pStyle w:val="Heading2"/>
+      </w:pPr>
+      <w:r>
+        <w:t>Use case 10</w:t>
+      </w:r>
+    </w:p>
+    <w:p>
+      <w:pPr>
+        <w:pStyle w:val="Heading3"/>
+      </w:pPr>
+      <w:r>
+        <w:t>General Description</w:t>
+      </w:r>
+    </w:p>
+    <w:p>
+      <w:pPr>
+        <w:ind w:left="720" w:firstLine="720"/>
+      </w:pPr>
+      <w:r>
+        <w:t>Select first player - Decide who will go first.</w:t>
+      </w:r>
+    </w:p>
+    <w:p>
+      <w:pPr>
+        <w:pStyle w:val="Heading3"/>
+      </w:pPr>
+      <w:r>
+        <w:t>Sequence Diagram</w:t>
+      </w:r>
+    </w:p>
+    <w:p/>
+    <w:p>
+      <w:r>
+        <w:t xml:space="preserve">           </w:t>
+      </w:r>
+    </w:p>
+    <w:p>
+      <w:pPr>
+        <w:pStyle w:val="Heading2"/>
+      </w:pPr>
+      <w:r>
+        <w:lastRenderedPageBreak/>
         <w:t>Use case 1</w:t>
       </w:r>
-      <w:bookmarkEnd w:id="8"/>
+      <w:r>
+        <w:t>1</w:t>
+      </w:r>
     </w:p>
     <w:p>
       <w:pPr>
         <w:pStyle w:val="Heading3"/>
       </w:pPr>
-      <w:bookmarkStart w:id="9" w:name="_Toc444297480"/>
       <w:r>
         <w:t>General Description</w:t>
       </w:r>
-      <w:bookmarkEnd w:id="9"/>
-    </w:p>
-    <w:p>
-      <w:pPr>
-        <w:jc w:val="center"/>
-      </w:pPr>
+    </w:p>
+    <w:p>
+      <w:pPr>
+        <w:ind w:left="720" w:firstLine="720"/>
+      </w:pPr>
+      <w:r>
+        <w:t>Move - Make a move.</w:t>
+      </w:r>
     </w:p>
     <w:p>
       <w:pPr>
         <w:pStyle w:val="Heading3"/>
       </w:pPr>
-      <w:bookmarkStart w:id="10" w:name="_Toc444297481"/>
       <w:r>
         <w:t>Sequence Diagram</w:t>
       </w:r>
-      <w:bookmarkEnd w:id="10"/>
     </w:p>
     <w:p/>
     <w:p>
       <w:pPr>
         <w:pStyle w:val="Heading2"/>
       </w:pPr>
-      <w:bookmarkStart w:id="11" w:name="_Toc444297482"/>
-      <w:r>
-        <w:t>Use case 2</w:t>
-      </w:r>
-      <w:bookmarkEnd w:id="11"/>
+      <w:r>
+        <w:t xml:space="preserve">Use case </w:t>
+      </w:r>
+      <w:r>
+        <w:t>1</w:t>
+      </w:r>
+      <w:r>
+        <w:t>2</w:t>
+      </w:r>
     </w:p>
     <w:p>
       <w:pPr>
         <w:pStyle w:val="Heading3"/>
       </w:pPr>
-      <w:bookmarkStart w:id="12" w:name="_Toc444297483"/>
       <w:r>
         <w:t>General Description</w:t>
       </w:r>
-      <w:bookmarkEnd w:id="12"/>
-    </w:p>
-    <w:p>
-      <w:pPr>
-        <w:jc w:val="center"/>
-      </w:pPr>
+    </w:p>
+    <w:p>
+      <w:pPr>
+        <w:ind w:left="1440"/>
+      </w:pPr>
+      <w:r>
+        <w:t>Replay - Start a new game once a game ends.</w:t>
+      </w:r>
     </w:p>
     <w:p>
       <w:pPr>
         <w:pStyle w:val="Heading3"/>
       </w:pPr>
-      <w:bookmarkStart w:id="13" w:name="_Toc444297484"/>
       <w:r>
         <w:t>Sequence Diagram</w:t>
       </w:r>
+    </w:p>
+    <w:p/>
+    <w:p>
+      <w:pPr>
+        <w:pStyle w:val="Heading2"/>
+      </w:pPr>
+      <w:r>
+        <w:t>Use case 1</w:t>
+      </w:r>
+      <w:r>
+        <w:t>3</w:t>
+      </w:r>
+    </w:p>
+    <w:p>
+      <w:pPr>
+        <w:pStyle w:val="Heading3"/>
+      </w:pPr>
+      <w:r>
+        <w:t>General Description</w:t>
+      </w:r>
+    </w:p>
+    <w:p>
+      <w:pPr>
+        <w:ind w:left="720" w:firstLine="720"/>
+      </w:pPr>
+      <w:r>
+        <w:t>Quit - Exit out of application.</w:t>
+      </w:r>
+    </w:p>
+    <w:p>
+      <w:pPr>
+        <w:pStyle w:val="Heading3"/>
+      </w:pPr>
+      <w:r>
+        <w:t>Sequence Diagram</w:t>
+      </w:r>
+    </w:p>
+    <w:p/>
+    <w:p>
+      <w:bookmarkStart w:id="13" w:name="_GoBack"/>
       <w:bookmarkEnd w:id="13"/>
-    </w:p>
-    <w:p/>
-    <w:p>
       <w:r>
         <w:t xml:space="preserve">           </w:t>
       </w:r>
@@ -2913,6 +3387,7 @@
     <w:lvl w:ilvl="0">
       <w:start w:val="1"/>
       <w:numFmt w:val="none"/>
+      <w:pStyle w:val="Heading1"/>
       <w:lvlText w:val=""/>
       <w:lvlJc w:val="left"/>
       <w:pPr>
@@ -2925,6 +3400,7 @@
     <w:lvl w:ilvl="1">
       <w:start w:val="1"/>
       <w:numFmt w:val="none"/>
+      <w:pStyle w:val="Heading2"/>
       <w:lvlText w:val=""/>
       <w:lvlJc w:val="left"/>
       <w:pPr>
@@ -2937,6 +3413,7 @@
     <w:lvl w:ilvl="2">
       <w:start w:val="1"/>
       <w:numFmt w:val="none"/>
+      <w:pStyle w:val="Heading3"/>
       <w:lvlText w:val=""/>
       <w:lvlJc w:val="left"/>
       <w:pPr>
@@ -3697,6 +4174,50 @@
     <w:lsdException w:name="Hyperlink" w:uiPriority="99"/>
     <w:lsdException w:name="Strong" w:qFormat="1"/>
     <w:lsdException w:name="Emphasis" w:qFormat="1"/>
+    <w:lsdException w:name="Normal Table" w:semiHidden="1" w:unhideWhenUsed="1"/>
+    <w:lsdException w:name="Table Simple 1" w:semiHidden="1" w:unhideWhenUsed="1"/>
+    <w:lsdException w:name="Table Simple 2" w:semiHidden="1" w:unhideWhenUsed="1"/>
+    <w:lsdException w:name="Table Simple 3" w:semiHidden="1" w:unhideWhenUsed="1"/>
+    <w:lsdException w:name="Table Classic 1" w:semiHidden="1" w:unhideWhenUsed="1"/>
+    <w:lsdException w:name="Table Classic 2" w:semiHidden="1" w:unhideWhenUsed="1"/>
+    <w:lsdException w:name="Table Classic 3" w:semiHidden="1" w:unhideWhenUsed="1"/>
+    <w:lsdException w:name="Table Classic 4" w:semiHidden="1" w:unhideWhenUsed="1"/>
+    <w:lsdException w:name="Table Colorful 1" w:semiHidden="1" w:unhideWhenUsed="1"/>
+    <w:lsdException w:name="Table Colorful 2" w:semiHidden="1" w:unhideWhenUsed="1"/>
+    <w:lsdException w:name="Table Colorful 3" w:semiHidden="1" w:unhideWhenUsed="1"/>
+    <w:lsdException w:name="Table Columns 1" w:semiHidden="1" w:unhideWhenUsed="1"/>
+    <w:lsdException w:name="Table Columns 2" w:semiHidden="1" w:unhideWhenUsed="1"/>
+    <w:lsdException w:name="Table Columns 3" w:semiHidden="1" w:unhideWhenUsed="1"/>
+    <w:lsdException w:name="Table Columns 4" w:semiHidden="1" w:unhideWhenUsed="1"/>
+    <w:lsdException w:name="Table Columns 5" w:semiHidden="1" w:unhideWhenUsed="1"/>
+    <w:lsdException w:name="Table Grid 1" w:semiHidden="1" w:unhideWhenUsed="1"/>
+    <w:lsdException w:name="Table Grid 2" w:semiHidden="1" w:unhideWhenUsed="1"/>
+    <w:lsdException w:name="Table Grid 3" w:semiHidden="1" w:unhideWhenUsed="1"/>
+    <w:lsdException w:name="Table Grid 4" w:semiHidden="1" w:unhideWhenUsed="1"/>
+    <w:lsdException w:name="Table Grid 5" w:semiHidden="1" w:unhideWhenUsed="1"/>
+    <w:lsdException w:name="Table Grid 6" w:semiHidden="1" w:unhideWhenUsed="1"/>
+    <w:lsdException w:name="Table Grid 7" w:semiHidden="1" w:unhideWhenUsed="1"/>
+    <w:lsdException w:name="Table Grid 8" w:semiHidden="1" w:unhideWhenUsed="1"/>
+    <w:lsdException w:name="Table List 1" w:semiHidden="1" w:unhideWhenUsed="1"/>
+    <w:lsdException w:name="Table List 2" w:semiHidden="1" w:unhideWhenUsed="1"/>
+    <w:lsdException w:name="Table List 3" w:semiHidden="1" w:unhideWhenUsed="1"/>
+    <w:lsdException w:name="Table List 4" w:semiHidden="1" w:unhideWhenUsed="1"/>
+    <w:lsdException w:name="Table List 5" w:semiHidden="1" w:unhideWhenUsed="1"/>
+    <w:lsdException w:name="Table List 6" w:semiHidden="1" w:unhideWhenUsed="1"/>
+    <w:lsdException w:name="Table List 7" w:semiHidden="1" w:unhideWhenUsed="1"/>
+    <w:lsdException w:name="Table List 8" w:semiHidden="1" w:unhideWhenUsed="1"/>
+    <w:lsdException w:name="Table 3D effects 1" w:semiHidden="1" w:unhideWhenUsed="1"/>
+    <w:lsdException w:name="Table 3D effects 2" w:semiHidden="1" w:unhideWhenUsed="1"/>
+    <w:lsdException w:name="Table 3D effects 3" w:semiHidden="1" w:unhideWhenUsed="1"/>
+    <w:lsdException w:name="Table Contemporary" w:semiHidden="1" w:unhideWhenUsed="1"/>
+    <w:lsdException w:name="Table Elegant" w:semiHidden="1" w:unhideWhenUsed="1"/>
+    <w:lsdException w:name="Table Professional" w:semiHidden="1" w:unhideWhenUsed="1"/>
+    <w:lsdException w:name="Table Subtle 1" w:semiHidden="1" w:unhideWhenUsed="1"/>
+    <w:lsdException w:name="Table Subtle 2" w:semiHidden="1" w:unhideWhenUsed="1"/>
+    <w:lsdException w:name="Table Web 1" w:semiHidden="1" w:unhideWhenUsed="1"/>
+    <w:lsdException w:name="Table Web 2" w:semiHidden="1" w:unhideWhenUsed="1"/>
+    <w:lsdException w:name="Table Web 3" w:semiHidden="1" w:unhideWhenUsed="1"/>
+    <w:lsdException w:name="Table Theme" w:semiHidden="1" w:unhideWhenUsed="1"/>
     <w:lsdException w:name="Placeholder Text" w:semiHidden="1" w:uiPriority="99"/>
     <w:lsdException w:name="No Spacing" w:uiPriority="1" w:qFormat="1"/>
     <w:lsdException w:name="Light Shading" w:uiPriority="60"/>
@@ -3995,10 +4516,15 @@
   </w:style>
   <w:style w:type="character" w:default="1" w:styleId="DefaultParagraphFont">
     <w:name w:val="Default Paragraph Font"/>
+    <w:uiPriority w:val="1"/>
+    <w:semiHidden/>
+    <w:unhideWhenUsed/>
   </w:style>
   <w:style w:type="table" w:default="1" w:styleId="TableNormal">
     <w:name w:val="Normal Table"/>
+    <w:uiPriority w:val="99"/>
     <w:semiHidden/>
+    <w:unhideWhenUsed/>
     <w:tblPr>
       <w:tblInd w:w="0" w:type="dxa"/>
       <w:tblCellMar>
@@ -4011,7 +4537,9 @@
   </w:style>
   <w:style w:type="numbering" w:default="1" w:styleId="NoList">
     <w:name w:val="No List"/>
+    <w:uiPriority w:val="99"/>
     <w:semiHidden/>
+    <w:unhideWhenUsed/>
   </w:style>
   <w:style w:type="character" w:customStyle="1" w:styleId="Absatz-Standardschriftart">
     <w:name w:val="Absatz-Standardschriftart"/>
@@ -4019,12 +4547,9 @@
   <w:style w:type="character" w:customStyle="1" w:styleId="WW-Absatz-Standardschriftart">
     <w:name w:val="WW-Absatz-Standardschriftart"/>
   </w:style>
-  <w:style w:type="character" w:styleId="DefaultParagraphFont0">
-    <w:name w:val="Default Paragraph Font"/>
-  </w:style>
   <w:style w:type="character" w:styleId="Hyperlink">
     <w:name w:val="Hyperlink"/>
-    <w:basedOn w:val="DefaultParagraphFont0"/>
+    <w:basedOn w:val="DefaultParagraphFont"/>
     <w:uiPriority w:val="99"/>
     <w:rPr>
       <w:color w:val="0000FF"/>
@@ -4472,7 +4997,7 @@
 </file>
 
 <file path=customXml/itemProps1.xml><?xml version="1.0" encoding="utf-8"?>
-<ds:datastoreItem xmlns:ds="http://schemas.openxmlformats.org/officeDocument/2006/customXml" ds:itemID="{2FF3E46D-FE0E-474C-9D9C-B4F40D0D89FD}">
+<ds:datastoreItem xmlns:ds="http://schemas.openxmlformats.org/officeDocument/2006/customXml" ds:itemID="{D6D33267-2830-4BBF-9AFE-B23B12E2FB2F}">
   <ds:schemaRefs>
     <ds:schemaRef ds:uri="http://schemas.openxmlformats.org/officeDocument/2006/bibliography"/>
   </ds:schemaRefs>

</xml_diff>